<commit_message>
added essay 1 for comp2
</commit_message>
<xml_diff>
--- a/Self Eulogy Outline.docx
+++ b/Self Eulogy Outline.docx
@@ -58,20 +58,6 @@
       <w:r>
         <w:tab/>
         <w:t>Tara Moses was one of the most patient people imaginable.</w:t>
-      </w:r>
-    </w:p>
-    <w:p/>
-    <w:p>
-      <w:pPr>
-        <w:rPr>
-          <w:color w:val="FF0000"/>
-        </w:rPr>
-      </w:pPr>
-      <w:r>
-        <w:rPr>
-          <w:color w:val="FF0000"/>
-        </w:rPr>
-        <w:t>*From this point forward, document should be double spaced to allow for feedback.</w:t>
       </w:r>
     </w:p>
     <w:p/>
@@ -228,13 +214,7 @@
       </w:pPr>
       <w:r>
         <w:lastRenderedPageBreak/>
-        <w:t>(</w:t>
-      </w:r>
-      <w:r>
-        <w:t>Transition 1:</w:t>
-      </w:r>
-      <w:r>
-        <w:t xml:space="preserve"> To next story) – My mother wasn’t just patient with her close family. She was patient with her friends and acquaintances as well.</w:t>
+        <w:t>(Transition 1: To next story) – My mother wasn’t just patient with her close family. She was patient with her friends and acquaintances as well.</w:t>
       </w:r>
     </w:p>
     <w:p>
@@ -250,13 +230,21 @@
         <w:t xml:space="preserve">(Point 2: </w:t>
       </w:r>
       <w:r>
-        <w:t>helpful</w:t>
-      </w:r>
-      <w:r>
-        <w:t xml:space="preserve">) – Tara lived her life helping people. She was a </w:t>
-      </w:r>
-      <w:r>
-        <w:t xml:space="preserve">willing tutor to her friends in school, and she was always humble enough to ask them for help when she needed it. </w:t>
+        <w:t>help</w:t>
+      </w:r>
+      <w:bookmarkStart w:id="0" w:name="_GoBack"/>
+      <w:bookmarkEnd w:id="0"/>
+      <w:r>
+        <w:t>) – Tara</w:t>
+      </w:r>
+      <w:r>
+        <w:t xml:space="preserve"> was always humble enough to ask </w:t>
+      </w:r>
+      <w:r>
+        <w:t>her friends</w:t>
+      </w:r>
+      <w:r>
+        <w:t xml:space="preserve"> for help when she needed it. </w:t>
       </w:r>
     </w:p>
     <w:p>
@@ -270,16 +258,13 @@
         <w:ind w:left="720"/>
       </w:pPr>
       <w:r>
-        <w:t xml:space="preserve">(Patience draw-in) - </w:t>
-      </w:r>
-      <w:r>
-        <w:t xml:space="preserve">Few people realize the patience it takes to let someone teach you something, especially when they might not be good at it (audience laughs, hopefully), but </w:t>
-      </w:r>
-      <w:r>
-        <w:t>Tara</w:t>
-      </w:r>
-      <w:r>
-        <w:t xml:space="preserve"> never got frustrated. Instead, she took the time to explain to them what she didn’t understand. She really worked with her friends to make them the best tutors they could be.</w:t>
+        <w:t xml:space="preserve">(Patience draw-in) - Few people realize the patience it takes to let someone teach you something, especially </w:t>
+      </w:r>
+      <w:r>
+        <w:t>when they might not be good at teaching</w:t>
+      </w:r>
+      <w:r>
+        <w:t xml:space="preserve"> (audience laughs, hopefully), but Tara never got frustrated. Instead, she took the time to explain to them what she didn’t understand. She really worked with her friends to make them the best tutors they could be.</w:t>
       </w:r>
     </w:p>
     <w:p>
@@ -297,13 +282,34 @@
         </w:rPr>
       </w:pPr>
       <w:r>
-        <w:t>(</w:t>
-      </w:r>
-      <w:r>
-        <w:t>Transition 2:</w:t>
-      </w:r>
-      <w:r>
-        <w:t xml:space="preserve"> To conclusion) – These are some of my favorite memories of my mother’s patience with others.</w:t>
+        <w:t xml:space="preserve">(Transition 2: To conclusion) – </w:t>
+      </w:r>
+      <w:r>
+        <w:t xml:space="preserve">You know, </w:t>
+      </w:r>
+      <w:r>
+        <w:t>these memories</w:t>
+      </w:r>
+      <w:r>
+        <w:t xml:space="preserve"> seemed so insignificant</w:t>
+      </w:r>
+      <w:r>
+        <w:t xml:space="preserve"> when they happened. I can’t believe </w:t>
+      </w:r>
+      <w:r>
+        <w:t>t</w:t>
+      </w:r>
+      <w:r>
+        <w:t xml:space="preserve">hese </w:t>
+      </w:r>
+      <w:r>
+        <w:t>turned out to be some</w:t>
+      </w:r>
+      <w:r>
+        <w:t xml:space="preserve"> of my</w:t>
+      </w:r>
+      <w:r>
+        <w:t xml:space="preserve"> favorite memories of my mother. </w:t>
       </w:r>
     </w:p>
     <w:p>
@@ -352,24 +358,20 @@
         <w:t xml:space="preserve"> </w:t>
       </w:r>
       <w:r>
-        <w:t>Tara was an example for compassionate people everywhere. She exuded patience and kindne</w:t>
-      </w:r>
-      <w:bookmarkStart w:id="0" w:name="_GoBack"/>
-      <w:bookmarkEnd w:id="0"/>
-      <w:r>
-        <w:t>ss in every step of her life.</w:t>
-      </w:r>
-    </w:p>
-    <w:p>
-      <w:pPr>
-        <w:spacing w:line="480" w:lineRule="auto"/>
-      </w:pPr>
-    </w:p>
-    <w:p>
-      <w:pPr>
-        <w:spacing w:line="480" w:lineRule="auto"/>
-      </w:pPr>
-      <w:r>
+        <w:t>Tara was an example for compassionate people everywhere. She exuded patience and kindness in every step of her life.</w:t>
+      </w:r>
+    </w:p>
+    <w:p>
+      <w:pPr>
+        <w:spacing w:line="480" w:lineRule="auto"/>
+      </w:pPr>
+    </w:p>
+    <w:p>
+      <w:pPr>
+        <w:spacing w:line="480" w:lineRule="auto"/>
+      </w:pPr>
+      <w:r>
+        <w:lastRenderedPageBreak/>
         <w:t>(</w:t>
       </w:r>
       <w:r>
@@ -379,10 +381,7 @@
         <w:t xml:space="preserve">) – </w:t>
       </w:r>
       <w:r>
-        <w:t>She makes me want to be a better person.</w:t>
-      </w:r>
-      <w:r>
-        <w:t xml:space="preserve"> </w:t>
+        <w:t xml:space="preserve">She makes me want to be a better person. </w:t>
       </w:r>
       <w:r>
         <w:t>Her patience will be missed every day, but I know she’s made a difference in this world</w:t>

</xml_diff>